<commit_message>
modification in user page and result page
</commit_message>
<xml_diff>
--- a/File rouge.docx
+++ b/File rouge.docx
@@ -16,8 +16,6 @@
           <w:lang w:val="fr-MA"/>
         </w:rPr>
       </w:pPr>
-      <w:bookmarkStart w:id="0" w:name="_GoBack"/>
-      <w:bookmarkEnd w:id="0"/>
       <w:r>
         <w:rPr>
           <w:color w:val="7B7B7B" w:themeColor="accent3" w:themeShade="BF"/>
@@ -743,20 +741,8 @@
           <w:lang w:val="en-US"/>
         </w:rPr>
         <w:lastRenderedPageBreak/>
-        <w:t xml:space="preserve">Nom </w:t>
-      </w:r>
-      <w:proofErr w:type="spellStart"/>
-      <w:r>
-        <w:rPr>
-          <w:rFonts w:ascii="Arial" w:eastAsia="Times New Roman" w:hAnsi="Arial" w:cs="Arial"/>
-          <w:color w:val="000000"/>
-          <w:sz w:val="24"/>
-          <w:szCs w:val="24"/>
-          <w:lang w:val="en-US"/>
-        </w:rPr>
-        <w:t>d'utilisateur</w:t>
-      </w:r>
-      <w:proofErr w:type="spellEnd"/>
+        <w:t>Nom d'utilisateur</w:t>
+      </w:r>
     </w:p>
     <w:p>
       <w:pPr>
@@ -783,20 +769,8 @@
           <w:szCs w:val="24"/>
           <w:lang w:val="en-US"/>
         </w:rPr>
-        <w:t xml:space="preserve">Mot de </w:t>
-      </w:r>
-      <w:proofErr w:type="spellStart"/>
-      <w:r>
-        <w:rPr>
-          <w:rFonts w:ascii="Arial" w:eastAsia="Times New Roman" w:hAnsi="Arial" w:cs="Arial"/>
-          <w:color w:val="000000"/>
-          <w:sz w:val="24"/>
-          <w:szCs w:val="24"/>
-          <w:lang w:val="en-US"/>
-        </w:rPr>
-        <w:t>passe</w:t>
-      </w:r>
-      <w:proofErr w:type="spellEnd"/>
+        <w:t>Mot de passe</w:t>
+      </w:r>
     </w:p>
     <w:p>
       <w:pPr>
@@ -815,7 +789,6 @@
           <w:lang w:val="en-US"/>
         </w:rPr>
       </w:pPr>
-      <w:proofErr w:type="spellStart"/>
       <w:r>
         <w:rPr>
           <w:rFonts w:ascii="Arial" w:eastAsia="Times New Roman" w:hAnsi="Arial" w:cs="Arial"/>
@@ -824,31 +797,8 @@
           <w:szCs w:val="24"/>
           <w:lang w:val="en-US"/>
         </w:rPr>
-        <w:t>Vérification</w:t>
-      </w:r>
-      <w:proofErr w:type="spellEnd"/>
-      <w:r>
-        <w:rPr>
-          <w:rFonts w:ascii="Arial" w:eastAsia="Times New Roman" w:hAnsi="Arial" w:cs="Arial"/>
-          <w:color w:val="000000"/>
-          <w:sz w:val="24"/>
-          <w:szCs w:val="24"/>
-          <w:lang w:val="en-US"/>
-        </w:rPr>
-        <w:t xml:space="preserve"> du mot de </w:t>
-      </w:r>
-      <w:proofErr w:type="spellStart"/>
-      <w:r>
-        <w:rPr>
-          <w:rFonts w:ascii="Arial" w:eastAsia="Times New Roman" w:hAnsi="Arial" w:cs="Arial"/>
-          <w:color w:val="000000"/>
-          <w:sz w:val="24"/>
-          <w:szCs w:val="24"/>
-          <w:lang w:val="en-US"/>
-        </w:rPr>
-        <w:t>passe</w:t>
-      </w:r>
-      <w:proofErr w:type="spellEnd"/>
+        <w:t>Vérification du mot de passe</w:t>
+      </w:r>
     </w:p>
     <w:p>
       <w:pPr>
@@ -1154,6 +1104,11 @@
     </w:p>
     <w:p>
       <w:pPr>
+        <w:pStyle w:val="Paragraphedeliste"/>
+        <w:numPr>
+          <w:ilvl w:val="0"/>
+          <w:numId w:val="2"/>
+        </w:numPr>
         <w:shd w:val="clear" w:color="auto" w:fill="FFFFFF"/>
         <w:spacing w:after="0" w:line="240" w:lineRule="auto"/>
         <w:rPr>
@@ -1164,6 +1119,57 @@
           <w:lang w:val="fr-MA"/>
         </w:rPr>
       </w:pPr>
+      <w:r>
+        <w:rPr>
+          <w:rFonts w:ascii="Arial" w:hAnsi="Arial" w:cs="Arial"/>
+          <w:b/>
+          <w:bCs/>
+          <w:color w:val="000000"/>
+          <w:sz w:val="21"/>
+          <w:szCs w:val="21"/>
+          <w:shd w:val="clear" w:color="auto" w:fill="FFFFFF"/>
+        </w:rPr>
+        <w:t xml:space="preserve">Page </w:t>
+      </w:r>
+      <w:proofErr w:type="spellStart"/>
+      <w:r>
+        <w:rPr>
+          <w:rFonts w:ascii="Arial" w:hAnsi="Arial" w:cs="Arial"/>
+          <w:b/>
+          <w:bCs/>
+          <w:color w:val="000000"/>
+          <w:sz w:val="21"/>
+          <w:szCs w:val="21"/>
+          <w:shd w:val="clear" w:color="auto" w:fill="FFFFFF"/>
+        </w:rPr>
+        <w:t>resultats</w:t>
+      </w:r>
+      <w:proofErr w:type="spellEnd"/>
+    </w:p>
+    <w:p>
+      <w:pPr>
+        <w:shd w:val="clear" w:color="auto" w:fill="FFFFFF"/>
+        <w:spacing w:after="0" w:line="240" w:lineRule="auto"/>
+        <w:rPr>
+          <w:rFonts w:ascii="Arial" w:eastAsia="Times New Roman" w:hAnsi="Arial" w:cs="Arial"/>
+          <w:color w:val="000000"/>
+          <w:sz w:val="24"/>
+          <w:szCs w:val="24"/>
+          <w:lang w:val="fr-MA"/>
+        </w:rPr>
+      </w:pPr>
+      <w:r>
+        <w:rPr>
+          <w:rFonts w:ascii="Arial" w:eastAsia="Times New Roman" w:hAnsi="Arial" w:cs="Arial"/>
+          <w:color w:val="000000"/>
+          <w:sz w:val="24"/>
+          <w:szCs w:val="24"/>
+          <w:lang w:val="fr-MA"/>
+        </w:rPr>
+        <w:t>Pour voir les resultats</w:t>
+      </w:r>
+      <w:bookmarkStart w:id="0" w:name="_GoBack"/>
+      <w:bookmarkEnd w:id="0"/>
     </w:p>
     <w:sectPr>
       <w:pgSz w:w="12240" w:h="15840"/>
@@ -2350,7 +2356,7 @@
   <w:style w:type="paragraph" w:default="1" w:styleId="Normal">
     <w:name w:val="Normal"/>
     <w:qFormat/>
-    <w:rsid w:val="00DC649A"/>
+    <w:rsid w:val="00FB7A4F"/>
     <w:rPr>
       <w:lang w:val="fr-FR"/>
     </w:rPr>

</xml_diff>

<commit_message>
added 4 pages dé- mo- co- em
</commit_message>
<xml_diff>
--- a/File rouge.docx
+++ b/File rouge.docx
@@ -456,6 +456,49 @@
         </w:rPr>
         <w:t>Page Liste des contacts et formulaire d'ajout/modification de contact</w:t>
       </w:r>
+    </w:p>
+    <w:p>
+      <w:pPr>
+        <w:numPr>
+          <w:ilvl w:val="0"/>
+          <w:numId w:val="5"/>
+        </w:numPr>
+        <w:shd w:val="clear" w:color="auto" w:fill="FFFFFF"/>
+        <w:tabs>
+          <w:tab w:val="clear" w:pos="720"/>
+          <w:tab w:val="num" w:pos="1440"/>
+        </w:tabs>
+        <w:spacing w:before="100" w:beforeAutospacing="1" w:after="100" w:afterAutospacing="1" w:line="240" w:lineRule="auto"/>
+        <w:rPr>
+          <w:rFonts w:ascii="Arial" w:eastAsia="Times New Roman" w:hAnsi="Arial" w:cs="Arial"/>
+          <w:color w:val="000000"/>
+          <w:sz w:val="24"/>
+          <w:szCs w:val="24"/>
+          <w:lang w:val="fr-MA"/>
+        </w:rPr>
+      </w:pPr>
+      <w:r>
+        <w:rPr>
+          <w:rFonts w:ascii="Arial" w:eastAsia="Times New Roman" w:hAnsi="Arial" w:cs="Arial"/>
+          <w:color w:val="000000"/>
+          <w:sz w:val="24"/>
+          <w:szCs w:val="24"/>
+          <w:lang w:val="fr-MA"/>
+        </w:rPr>
+        <w:t xml:space="preserve">Page </w:t>
+      </w:r>
+      <w:proofErr w:type="spellStart"/>
+      <w:r>
+        <w:rPr>
+          <w:rFonts w:ascii="Arial" w:eastAsia="Times New Roman" w:hAnsi="Arial" w:cs="Arial"/>
+          <w:color w:val="000000"/>
+          <w:sz w:val="24"/>
+          <w:szCs w:val="24"/>
+          <w:lang w:val="fr-MA"/>
+        </w:rPr>
+        <w:t>resultats</w:t>
+      </w:r>
+      <w:proofErr w:type="spellEnd"/>
     </w:p>
     <w:p>
       <w:pPr>
@@ -712,6 +755,7 @@
           <w:szCs w:val="24"/>
           <w:lang w:val="fr-MA"/>
         </w:rPr>
+        <w:lastRenderedPageBreak/>
         <w:t>Le contenu est le formulaire d'inscription, avec les entrées suivantes :</w:t>
       </w:r>
     </w:p>
@@ -740,7 +784,6 @@
           <w:szCs w:val="24"/>
           <w:lang w:val="en-US"/>
         </w:rPr>
-        <w:lastRenderedPageBreak/>
         <w:t>Nom d'utilisateur</w:t>
       </w:r>
     </w:p>
@@ -1166,10 +1209,371 @@
           <w:szCs w:val="24"/>
           <w:lang w:val="fr-MA"/>
         </w:rPr>
-        <w:t>Pour voir les resultats</w:t>
-      </w:r>
+        <w:t xml:space="preserve">Pour voir les </w:t>
+      </w:r>
+      <w:proofErr w:type="spellStart"/>
+      <w:r>
+        <w:rPr>
+          <w:rFonts w:ascii="Arial" w:eastAsia="Times New Roman" w:hAnsi="Arial" w:cs="Arial"/>
+          <w:color w:val="000000"/>
+          <w:sz w:val="24"/>
+          <w:szCs w:val="24"/>
+          <w:lang w:val="fr-MA"/>
+        </w:rPr>
+        <w:t>resultats</w:t>
+      </w:r>
+      <w:proofErr w:type="spellEnd"/>
+    </w:p>
+    <w:p>
+      <w:pPr>
+        <w:shd w:val="clear" w:color="auto" w:fill="FFFFFF"/>
+        <w:spacing w:after="0" w:line="240" w:lineRule="auto"/>
+        <w:rPr>
+          <w:rFonts w:ascii="Arial" w:eastAsia="Times New Roman" w:hAnsi="Arial" w:cs="Arial"/>
+          <w:color w:val="000000"/>
+          <w:sz w:val="24"/>
+          <w:szCs w:val="24"/>
+          <w:lang w:val="fr-MA"/>
+        </w:rPr>
+      </w:pPr>
+    </w:p>
+    <w:p>
+      <w:pPr>
+        <w:pStyle w:val="Paragraphedeliste"/>
+        <w:numPr>
+          <w:ilvl w:val="0"/>
+          <w:numId w:val="2"/>
+        </w:numPr>
+        <w:shd w:val="clear" w:color="auto" w:fill="FFFFFF"/>
+        <w:spacing w:after="0" w:line="240" w:lineRule="auto"/>
+        <w:rPr>
+          <w:rFonts w:ascii="Arial" w:eastAsia="Times New Roman" w:hAnsi="Arial" w:cs="Arial"/>
+          <w:color w:val="000000"/>
+          <w:sz w:val="24"/>
+          <w:szCs w:val="24"/>
+          <w:lang w:val="fr-MA"/>
+        </w:rPr>
+      </w:pPr>
+      <w:r>
+        <w:rPr>
+          <w:rFonts w:ascii="Arial" w:hAnsi="Arial" w:cs="Arial"/>
+          <w:b/>
+          <w:bCs/>
+          <w:color w:val="000000"/>
+          <w:sz w:val="21"/>
+          <w:szCs w:val="21"/>
+          <w:shd w:val="clear" w:color="auto" w:fill="FFFFFF"/>
+        </w:rPr>
+        <w:t>Page</w:t>
+      </w:r>
+      <w:r>
+        <w:rPr>
+          <w:rFonts w:ascii="Arial" w:hAnsi="Arial" w:cs="Arial"/>
+          <w:b/>
+          <w:bCs/>
+          <w:color w:val="000000"/>
+          <w:sz w:val="21"/>
+          <w:szCs w:val="21"/>
+          <w:shd w:val="clear" w:color="auto" w:fill="FFFFFF"/>
+        </w:rPr>
+        <w:t xml:space="preserve"> Départements</w:t>
+      </w:r>
+    </w:p>
+    <w:p>
+      <w:pPr>
+        <w:shd w:val="clear" w:color="auto" w:fill="FFFFFF"/>
+        <w:spacing w:after="0" w:line="240" w:lineRule="auto"/>
+        <w:rPr>
+          <w:rFonts w:ascii="Arial" w:eastAsia="Times New Roman" w:hAnsi="Arial" w:cs="Arial"/>
+          <w:color w:val="000000"/>
+          <w:sz w:val="24"/>
+          <w:szCs w:val="24"/>
+          <w:lang w:val="fr-MA"/>
+        </w:rPr>
+      </w:pPr>
+    </w:p>
+    <w:p>
+      <w:pPr>
+        <w:shd w:val="clear" w:color="auto" w:fill="FFFFFF"/>
+        <w:spacing w:after="0" w:line="240" w:lineRule="auto"/>
+        <w:rPr>
+          <w:rFonts w:ascii="Arial" w:eastAsia="Times New Roman" w:hAnsi="Arial" w:cs="Arial"/>
+          <w:color w:val="000000"/>
+          <w:sz w:val="24"/>
+          <w:szCs w:val="24"/>
+          <w:lang w:val="fr-MA"/>
+        </w:rPr>
+      </w:pPr>
+      <w:r>
+        <w:rPr>
+          <w:rFonts w:ascii="Arial" w:eastAsia="Times New Roman" w:hAnsi="Arial" w:cs="Arial"/>
+          <w:color w:val="000000"/>
+          <w:sz w:val="24"/>
+          <w:szCs w:val="24"/>
+          <w:lang w:val="fr-MA"/>
+        </w:rPr>
+        <w:t>Informations sur le professeur</w:t>
+      </w:r>
+    </w:p>
+    <w:p>
+      <w:pPr>
+        <w:pStyle w:val="Paragraphedeliste"/>
+        <w:numPr>
+          <w:ilvl w:val="0"/>
+          <w:numId w:val="2"/>
+        </w:numPr>
+        <w:shd w:val="clear" w:color="auto" w:fill="FFFFFF"/>
+        <w:spacing w:after="0" w:line="240" w:lineRule="auto"/>
+        <w:rPr>
+          <w:rFonts w:ascii="Arial" w:eastAsia="Times New Roman" w:hAnsi="Arial" w:cs="Arial"/>
+          <w:color w:val="000000"/>
+          <w:sz w:val="24"/>
+          <w:szCs w:val="24"/>
+          <w:lang w:val="fr-MA"/>
+        </w:rPr>
+      </w:pPr>
+      <w:r>
+        <w:rPr>
+          <w:rFonts w:ascii="Arial" w:hAnsi="Arial" w:cs="Arial"/>
+          <w:b/>
+          <w:bCs/>
+          <w:color w:val="000000"/>
+          <w:sz w:val="21"/>
+          <w:szCs w:val="21"/>
+          <w:shd w:val="clear" w:color="auto" w:fill="FFFFFF"/>
+        </w:rPr>
+        <w:t>Page</w:t>
+      </w:r>
+      <w:r>
+        <w:rPr>
+          <w:rFonts w:ascii="Arial" w:hAnsi="Arial" w:cs="Arial"/>
+          <w:b/>
+          <w:bCs/>
+          <w:color w:val="000000"/>
+          <w:sz w:val="21"/>
+          <w:szCs w:val="21"/>
+          <w:shd w:val="clear" w:color="auto" w:fill="FFFFFF"/>
+        </w:rPr>
+        <w:t xml:space="preserve"> Les Modules</w:t>
+      </w:r>
+    </w:p>
+    <w:p>
+      <w:pPr>
+        <w:shd w:val="clear" w:color="auto" w:fill="FFFFFF"/>
+        <w:spacing w:after="0" w:line="240" w:lineRule="auto"/>
+        <w:rPr>
+          <w:rFonts w:ascii="Arial" w:eastAsia="Times New Roman" w:hAnsi="Arial" w:cs="Arial"/>
+          <w:color w:val="000000"/>
+          <w:sz w:val="24"/>
+          <w:szCs w:val="24"/>
+          <w:lang w:val="fr-MA"/>
+        </w:rPr>
+      </w:pPr>
+    </w:p>
+    <w:p>
+      <w:pPr>
+        <w:shd w:val="clear" w:color="auto" w:fill="FFFFFF"/>
+        <w:spacing w:after="0" w:line="240" w:lineRule="auto"/>
+        <w:rPr>
+          <w:rFonts w:ascii="Arial" w:eastAsia="Times New Roman" w:hAnsi="Arial" w:cs="Arial"/>
+          <w:color w:val="000000"/>
+          <w:sz w:val="24"/>
+          <w:szCs w:val="24"/>
+          <w:lang w:val="fr-MA"/>
+        </w:rPr>
+      </w:pPr>
+      <w:r>
+        <w:rPr>
+          <w:rFonts w:ascii="Arial" w:eastAsia="Times New Roman" w:hAnsi="Arial" w:cs="Arial"/>
+          <w:color w:val="000000"/>
+          <w:sz w:val="24"/>
+          <w:szCs w:val="24"/>
+          <w:lang w:val="fr-MA"/>
+        </w:rPr>
+        <w:t>Les unités que vous lirez cette année</w:t>
+      </w:r>
+    </w:p>
+    <w:p>
+      <w:pPr>
+        <w:pStyle w:val="Paragraphedeliste"/>
+        <w:numPr>
+          <w:ilvl w:val="0"/>
+          <w:numId w:val="2"/>
+        </w:numPr>
+        <w:shd w:val="clear" w:color="auto" w:fill="FFFFFF"/>
+        <w:spacing w:after="0" w:line="240" w:lineRule="auto"/>
+        <w:rPr>
+          <w:rFonts w:ascii="Arial" w:eastAsia="Times New Roman" w:hAnsi="Arial" w:cs="Arial"/>
+          <w:color w:val="000000"/>
+          <w:sz w:val="24"/>
+          <w:szCs w:val="24"/>
+          <w:lang w:val="fr-MA"/>
+        </w:rPr>
+      </w:pPr>
+      <w:r>
+        <w:rPr>
+          <w:rFonts w:ascii="Arial" w:hAnsi="Arial" w:cs="Arial"/>
+          <w:b/>
+          <w:bCs/>
+          <w:color w:val="000000"/>
+          <w:sz w:val="21"/>
+          <w:szCs w:val="21"/>
+          <w:shd w:val="clear" w:color="auto" w:fill="FFFFFF"/>
+        </w:rPr>
+        <w:t>Page</w:t>
+      </w:r>
+      <w:r>
+        <w:rPr>
+          <w:rFonts w:ascii="Arial" w:hAnsi="Arial" w:cs="Arial"/>
+          <w:b/>
+          <w:bCs/>
+          <w:color w:val="000000"/>
+          <w:sz w:val="21"/>
+          <w:szCs w:val="21"/>
+          <w:shd w:val="clear" w:color="auto" w:fill="FFFFFF"/>
+        </w:rPr>
+        <w:t xml:space="preserve"> Les </w:t>
+      </w:r>
+      <w:proofErr w:type="gramStart"/>
+      <w:r>
+        <w:rPr>
+          <w:rFonts w:ascii="Arial" w:hAnsi="Arial" w:cs="Arial"/>
+          <w:b/>
+          <w:bCs/>
+          <w:color w:val="000000"/>
+          <w:sz w:val="21"/>
+          <w:szCs w:val="21"/>
+          <w:shd w:val="clear" w:color="auto" w:fill="FFFFFF"/>
+        </w:rPr>
+        <w:t>cours</w:t>
+      </w:r>
+      <w:proofErr w:type="gramEnd"/>
+    </w:p>
+    <w:p>
+      <w:pPr>
+        <w:shd w:val="clear" w:color="auto" w:fill="FFFFFF"/>
+        <w:spacing w:after="0" w:line="240" w:lineRule="auto"/>
+        <w:rPr>
+          <w:rFonts w:ascii="Arial" w:eastAsia="Times New Roman" w:hAnsi="Arial" w:cs="Arial"/>
+          <w:color w:val="000000"/>
+          <w:sz w:val="24"/>
+          <w:szCs w:val="24"/>
+          <w:lang w:val="fr-MA"/>
+        </w:rPr>
+      </w:pPr>
+    </w:p>
+    <w:p>
+      <w:pPr>
+        <w:shd w:val="clear" w:color="auto" w:fill="FFFFFF"/>
+        <w:spacing w:after="0" w:line="240" w:lineRule="auto"/>
+        <w:rPr>
+          <w:rFonts w:ascii="Arial" w:eastAsia="Times New Roman" w:hAnsi="Arial" w:cs="Arial"/>
+          <w:color w:val="000000"/>
+          <w:sz w:val="24"/>
+          <w:szCs w:val="24"/>
+          <w:lang w:val="fr-MA"/>
+        </w:rPr>
+      </w:pPr>
+      <w:r>
+        <w:rPr>
+          <w:rFonts w:ascii="Arial" w:eastAsia="Times New Roman" w:hAnsi="Arial" w:cs="Arial"/>
+          <w:color w:val="000000"/>
+          <w:sz w:val="24"/>
+          <w:szCs w:val="24"/>
+          <w:lang w:val="fr-MA"/>
+        </w:rPr>
+        <w:t>Les cours</w:t>
+      </w:r>
+      <w:r>
+        <w:rPr>
+          <w:rFonts w:ascii="Arial" w:eastAsia="Times New Roman" w:hAnsi="Arial" w:cs="Arial"/>
+          <w:color w:val="000000"/>
+          <w:sz w:val="24"/>
+          <w:szCs w:val="24"/>
+          <w:lang w:val="fr-MA"/>
+        </w:rPr>
+        <w:t xml:space="preserve"> que vous lirez cette année</w:t>
+      </w:r>
+    </w:p>
+    <w:p>
+      <w:pPr>
+        <w:pStyle w:val="Paragraphedeliste"/>
+        <w:numPr>
+          <w:ilvl w:val="0"/>
+          <w:numId w:val="2"/>
+        </w:numPr>
+        <w:shd w:val="clear" w:color="auto" w:fill="FFFFFF"/>
+        <w:spacing w:after="0" w:line="240" w:lineRule="auto"/>
+        <w:rPr>
+          <w:rFonts w:ascii="Arial" w:eastAsia="Times New Roman" w:hAnsi="Arial" w:cs="Arial"/>
+          <w:color w:val="000000"/>
+          <w:sz w:val="24"/>
+          <w:szCs w:val="24"/>
+          <w:lang w:val="fr-MA"/>
+        </w:rPr>
+      </w:pPr>
+      <w:r>
+        <w:rPr>
+          <w:rFonts w:ascii="Arial" w:hAnsi="Arial" w:cs="Arial"/>
+          <w:b/>
+          <w:bCs/>
+          <w:color w:val="000000"/>
+          <w:sz w:val="21"/>
+          <w:szCs w:val="21"/>
+          <w:shd w:val="clear" w:color="auto" w:fill="FFFFFF"/>
+        </w:rPr>
+        <w:t>Page</w:t>
+      </w:r>
+      <w:r>
+        <w:rPr>
+          <w:rFonts w:ascii="Arial" w:hAnsi="Arial" w:cs="Arial"/>
+          <w:b/>
+          <w:bCs/>
+          <w:color w:val="000000"/>
+          <w:sz w:val="21"/>
+          <w:szCs w:val="21"/>
+          <w:shd w:val="clear" w:color="auto" w:fill="FFFFFF"/>
+        </w:rPr>
+        <w:t xml:space="preserve"> Emploi Du Temps</w:t>
+      </w:r>
+    </w:p>
+    <w:p>
+      <w:pPr>
+        <w:shd w:val="clear" w:color="auto" w:fill="FFFFFF"/>
+        <w:spacing w:after="0" w:line="240" w:lineRule="auto"/>
+        <w:rPr>
+          <w:rFonts w:ascii="Arial" w:eastAsia="Times New Roman" w:hAnsi="Arial" w:cs="Arial"/>
+          <w:color w:val="000000"/>
+          <w:sz w:val="24"/>
+          <w:szCs w:val="24"/>
+          <w:lang w:val="fr-MA"/>
+        </w:rPr>
+      </w:pPr>
       <w:bookmarkStart w:id="0" w:name="_GoBack"/>
       <w:bookmarkEnd w:id="0"/>
+    </w:p>
+    <w:p>
+      <w:pPr>
+        <w:shd w:val="clear" w:color="auto" w:fill="FFFFFF"/>
+        <w:spacing w:after="0" w:line="240" w:lineRule="auto"/>
+        <w:rPr>
+          <w:rFonts w:ascii="Arial" w:eastAsia="Times New Roman" w:hAnsi="Arial" w:cs="Arial"/>
+          <w:color w:val="000000"/>
+          <w:sz w:val="24"/>
+          <w:szCs w:val="24"/>
+          <w:lang w:val="fr-MA"/>
+        </w:rPr>
+      </w:pPr>
+      <w:r>
+        <w:rPr>
+          <w:rFonts w:ascii="Arial" w:eastAsia="Times New Roman" w:hAnsi="Arial" w:cs="Arial"/>
+          <w:color w:val="000000"/>
+          <w:sz w:val="24"/>
+          <w:szCs w:val="24"/>
+          <w:lang w:val="fr-MA"/>
+        </w:rPr>
+        <w:t>Horaires à lire cette année</w:t>
+      </w:r>
     </w:p>
     <w:sectPr>
       <w:pgSz w:w="12240" w:h="15840"/>
@@ -1940,6 +2344,119 @@
       <w:rPr>
         <w:rFonts w:ascii="Wingdings" w:hAnsi="Wingdings" w:hint="default"/>
       </w:rPr>
+    </w:lvl>
+  </w:abstractNum>
+  <w:abstractNum w:abstractNumId="6" w15:restartNumberingAfterBreak="0">
+    <w:nsid w:val="63C82FE9"/>
+    <w:multiLevelType w:val="multilevel"/>
+    <w:tmpl w:val="918A0020"/>
+    <w:lvl w:ilvl="0">
+      <w:start w:val="1"/>
+      <w:numFmt w:val="decimal"/>
+      <w:lvlText w:val="%1."/>
+      <w:lvlJc w:val="left"/>
+      <w:pPr>
+        <w:tabs>
+          <w:tab w:val="num" w:pos="720"/>
+        </w:tabs>
+        <w:ind w:left="720" w:hanging="360"/>
+      </w:pPr>
+    </w:lvl>
+    <w:lvl w:ilvl="1" w:tentative="1">
+      <w:start w:val="1"/>
+      <w:numFmt w:val="decimal"/>
+      <w:lvlText w:val="%2."/>
+      <w:lvlJc w:val="left"/>
+      <w:pPr>
+        <w:tabs>
+          <w:tab w:val="num" w:pos="1440"/>
+        </w:tabs>
+        <w:ind w:left="1440" w:hanging="360"/>
+      </w:pPr>
+    </w:lvl>
+    <w:lvl w:ilvl="2" w:tentative="1">
+      <w:start w:val="1"/>
+      <w:numFmt w:val="decimal"/>
+      <w:lvlText w:val="%3."/>
+      <w:lvlJc w:val="left"/>
+      <w:pPr>
+        <w:tabs>
+          <w:tab w:val="num" w:pos="2160"/>
+        </w:tabs>
+        <w:ind w:left="2160" w:hanging="360"/>
+      </w:pPr>
+    </w:lvl>
+    <w:lvl w:ilvl="3" w:tentative="1">
+      <w:start w:val="1"/>
+      <w:numFmt w:val="decimal"/>
+      <w:lvlText w:val="%4."/>
+      <w:lvlJc w:val="left"/>
+      <w:pPr>
+        <w:tabs>
+          <w:tab w:val="num" w:pos="2880"/>
+        </w:tabs>
+        <w:ind w:left="2880" w:hanging="360"/>
+      </w:pPr>
+    </w:lvl>
+    <w:lvl w:ilvl="4" w:tentative="1">
+      <w:start w:val="1"/>
+      <w:numFmt w:val="decimal"/>
+      <w:lvlText w:val="%5."/>
+      <w:lvlJc w:val="left"/>
+      <w:pPr>
+        <w:tabs>
+          <w:tab w:val="num" w:pos="3600"/>
+        </w:tabs>
+        <w:ind w:left="3600" w:hanging="360"/>
+      </w:pPr>
+    </w:lvl>
+    <w:lvl w:ilvl="5" w:tentative="1">
+      <w:start w:val="1"/>
+      <w:numFmt w:val="decimal"/>
+      <w:lvlText w:val="%6."/>
+      <w:lvlJc w:val="left"/>
+      <w:pPr>
+        <w:tabs>
+          <w:tab w:val="num" w:pos="4320"/>
+        </w:tabs>
+        <w:ind w:left="4320" w:hanging="360"/>
+      </w:pPr>
+    </w:lvl>
+    <w:lvl w:ilvl="6" w:tentative="1">
+      <w:start w:val="1"/>
+      <w:numFmt w:val="decimal"/>
+      <w:lvlText w:val="%7."/>
+      <w:lvlJc w:val="left"/>
+      <w:pPr>
+        <w:tabs>
+          <w:tab w:val="num" w:pos="5040"/>
+        </w:tabs>
+        <w:ind w:left="5040" w:hanging="360"/>
+      </w:pPr>
+    </w:lvl>
+    <w:lvl w:ilvl="7" w:tentative="1">
+      <w:start w:val="1"/>
+      <w:numFmt w:val="decimal"/>
+      <w:lvlText w:val="%8."/>
+      <w:lvlJc w:val="left"/>
+      <w:pPr>
+        <w:tabs>
+          <w:tab w:val="num" w:pos="5760"/>
+        </w:tabs>
+        <w:ind w:left="5760" w:hanging="360"/>
+      </w:pPr>
+    </w:lvl>
+    <w:lvl w:ilvl="8" w:tentative="1">
+      <w:start w:val="1"/>
+      <w:numFmt w:val="decimal"/>
+      <w:lvlText w:val="%9."/>
+      <w:lvlJc w:val="left"/>
+      <w:pPr>
+        <w:tabs>
+          <w:tab w:val="num" w:pos="6480"/>
+        </w:tabs>
+        <w:ind w:left="6480" w:hanging="360"/>
+      </w:pPr>
     </w:lvl>
   </w:abstractNum>
   <w:num w:numId="1">
@@ -1959,6 +2476,9 @@
   </w:num>
   <w:num w:numId="6">
     <w:abstractNumId w:val="2"/>
+  </w:num>
+  <w:num w:numId="7">
+    <w:abstractNumId w:val="6"/>
   </w:num>
 </w:numbering>
 </file>
@@ -2361,6 +2881,27 @@
       <w:lang w:val="fr-FR"/>
     </w:rPr>
   </w:style>
+  <w:style w:type="paragraph" w:styleId="Titre1">
+    <w:name w:val="heading 1"/>
+    <w:basedOn w:val="Normal"/>
+    <w:next w:val="Normal"/>
+    <w:link w:val="Titre1Car"/>
+    <w:uiPriority w:val="9"/>
+    <w:qFormat/>
+    <w:rsid w:val="00BC5AA7"/>
+    <w:pPr>
+      <w:keepNext/>
+      <w:keepLines/>
+      <w:spacing w:before="240" w:after="0"/>
+      <w:outlineLvl w:val="0"/>
+    </w:pPr>
+    <w:rPr>
+      <w:rFonts w:asciiTheme="majorHAnsi" w:eastAsiaTheme="majorEastAsia" w:hAnsiTheme="majorHAnsi" w:cstheme="majorBidi"/>
+      <w:color w:val="2E74B5" w:themeColor="accent1" w:themeShade="BF"/>
+      <w:sz w:val="32"/>
+      <w:szCs w:val="32"/>
+    </w:rPr>
+  </w:style>
   <w:style w:type="paragraph" w:styleId="Titre2">
     <w:name w:val="heading 2"/>
     <w:basedOn w:val="Normal"/>
@@ -2445,6 +2986,32 @@
       <w:sz w:val="24"/>
       <w:szCs w:val="24"/>
       <w:lang w:val="en-US"/>
+    </w:rPr>
+  </w:style>
+  <w:style w:type="character" w:customStyle="1" w:styleId="Titre1Car">
+    <w:name w:val="Titre 1 Car"/>
+    <w:basedOn w:val="Policepardfaut"/>
+    <w:link w:val="Titre1"/>
+    <w:uiPriority w:val="9"/>
+    <w:rsid w:val="00BC5AA7"/>
+    <w:rPr>
+      <w:rFonts w:asciiTheme="majorHAnsi" w:eastAsiaTheme="majorEastAsia" w:hAnsiTheme="majorHAnsi" w:cstheme="majorBidi"/>
+      <w:color w:val="2E74B5" w:themeColor="accent1" w:themeShade="BF"/>
+      <w:sz w:val="32"/>
+      <w:szCs w:val="32"/>
+      <w:lang w:val="fr-FR"/>
+    </w:rPr>
+  </w:style>
+  <w:style w:type="character" w:styleId="Lienhypertexte">
+    <w:name w:val="Hyperlink"/>
+    <w:basedOn w:val="Policepardfaut"/>
+    <w:uiPriority w:val="99"/>
+    <w:semiHidden/>
+    <w:unhideWhenUsed/>
+    <w:rsid w:val="00BC5AA7"/>
+    <w:rPr>
+      <w:color w:val="0000FF"/>
+      <w:u w:val="single"/>
     </w:rPr>
   </w:style>
 </w:styles>

</xml_diff>